<commit_message>
Added EMS Project Request
</commit_message>
<xml_diff>
--- a/Project/paf.docx
+++ b/Project/paf.docx
@@ -123,7 +123,7 @@
                       <w:sz w:val="24"/>
                       <w:szCs w:val="24"/>
                     </w:rPr>
-                    <w:t xml:space="preserve"> Scott Reardon</w:t>
+                    <w:t xml:space="preserve"> Marc</w:t>
                   </w:r>
                   <w:r>
                     <w:rPr>
@@ -175,7 +175,7 @@
                       <w:sz w:val="24"/>
                       <w:szCs w:val="24"/>
                     </w:rPr>
-                    <w:t xml:space="preserve"> 2013-01-01</w:t>
+                    <w:t xml:space="preserve"> 1/18/13</w:t>
                   </w:r>
                 </w:p>
               </w:tc>
@@ -246,7 +246,7 @@
                       <w:szCs w:val="18"/>
                     </w:rPr>
                     <w:t>
-                      <w:sym w:font="Wingdings" w:char="FD"/>
+                      <w:sym w:font="Wingdings" w:char="6F"/>
                     </w:t>
                   </w:r>
                   <w:r>
@@ -280,7 +280,7 @@
                       <w:szCs w:val="18"/>
                     </w:rPr>
                     <w:t>
-                      <w:sym w:font="Wingdings" w:char="6F"/>
+                      <w:sym w:font="Wingdings" w:char="FD"/>
                     </w:t>
                   </w:r>
                   <w:r>
@@ -947,7 +947,7 @@
                 <w:sz w:val="18"/>
                 <w:szCs w:val="18"/>
               </w:rPr>
-              <w:t>Associate Director NY Technology</w:t>
+              <w:t>SD</w:t>
             </w:r>
           </w:p>
         </w:tc>
@@ -971,7 +971,7 @@
                 <w:sz w:val="18"/>
                 <w:szCs w:val="18"/>
               </w:rPr>
-              <w:t>Director - Global Technology Services</w:t>
+              <w:t>President</w:t>
             </w:r>
           </w:p>
         </w:tc>
@@ -1014,7 +1014,7 @@
                 <w:sz w:val="18"/>
               </w:rPr>
               <w:t>
-                <w:sym w:font="Wingdings" w:char="FD"/>
+                <w:sym w:font="Wingdings" w:char="6F"/>
               </w:t>
             </w:r>
             <w:r>
@@ -1060,7 +1060,7 @@
                 <w:sz w:val="18"/>
                 <w:szCs w:val="18"/>
               </w:rPr>
-              <w:t>Marc Gold</w:t>
+              <w:t/>
             </w:r>
           </w:p>
         </w:tc>
@@ -1084,7 +1084,7 @@
                 <w:sz w:val="18"/>
                 <w:szCs w:val="18"/>
               </w:rPr>
-              <w:t>David Andrade</w:t>
+              <w:t/>
             </w:r>
           </w:p>
         </w:tc>
@@ -2258,7 +2258,7 @@
                 <w:sz w:val="18"/>
                 <w:szCs w:val="18"/>
               </w:rPr>
-              <w:t/>
+              <w:t>test</w:t>
             </w:r>
           </w:p>
           <w:p>

</xml_diff>